<commit_message>
fix de manual (seguir revisando)
</commit_message>
<xml_diff>
--- a/Documentacion/Documentacion adicional.docx
+++ b/Documentacion/Documentacion adicional.docx
@@ -84,34 +84,55 @@
       <w:pPr>
         <w:pStyle w:val="Prrafodelista"/>
         <w:ind w:left="0"/>
-      </w:pPr>
-      <w:r>
-        <w:rPr>
-          <w:b/>
-          <w:bCs/>
-        </w:rPr>
-        <w:t>Legajo:</w:t>
-      </w:r>
-      <w:r>
-        <w:t xml:space="preserve"> </w:t>
-      </w:r>
-      <w:r>
-        <w:t>109048</w:t>
+        <w:rPr>
+          <w:lang w:val="en-US"/>
+        </w:rPr>
+      </w:pPr>
+      <w:proofErr w:type="spellStart"/>
+      <w:r>
+        <w:rPr>
+          <w:b/>
+          <w:bCs/>
+          <w:lang w:val="en-US"/>
+        </w:rPr>
+        <w:t>Legajo</w:t>
+      </w:r>
+      <w:proofErr w:type="spellEnd"/>
+      <w:r>
+        <w:rPr>
+          <w:b/>
+          <w:bCs/>
+          <w:lang w:val="en-US"/>
+        </w:rPr>
+        <w:t>:</w:t>
+      </w:r>
+      <w:r>
+        <w:rPr>
+          <w:lang w:val="en-US"/>
+        </w:rPr>
+        <w:t xml:space="preserve"> 109048</w:t>
       </w:r>
     </w:p>
     <w:p>
       <w:pPr>
         <w:pStyle w:val="Prrafodelista"/>
         <w:ind w:left="0"/>
-      </w:pPr>
-      <w:r>
-        <w:rPr>
-          <w:b/>
-          <w:bCs/>
+        <w:rPr>
+          <w:lang w:val="en-US"/>
+        </w:rPr>
+      </w:pPr>
+      <w:r>
+        <w:rPr>
+          <w:b/>
+          <w:bCs/>
+          <w:lang w:val="en-US"/>
         </w:rPr>
         <w:t>Mail:</w:t>
       </w:r>
       <w:r>
+        <w:rPr>
+          <w:lang w:val="en-US"/>
+        </w:rPr>
         <w:t xml:space="preserve"> eontiveros@fi.uba.ar</w:t>
       </w:r>
     </w:p>
@@ -619,233 +640,7 @@
         </w:numPr>
       </w:pPr>
       <w:r>
-        <w:t xml:space="preserve">Para hacerlo ingresara un valor de 4 cifras que determinara 2 pares de valores. </w:t>
-      </w:r>
-    </w:p>
-    <w:p>
-      <w:pPr>
-        <w:pStyle w:val="Prrafodelista"/>
-        <w:numPr>
-          <w:ilvl w:val="1"/>
-          <w:numId w:val="5"/>
-        </w:numPr>
-      </w:pPr>
-      <w:r>
-        <w:t xml:space="preserve">Las primeras dos cifras </w:t>
-      </w:r>
-      <w:r>
-        <w:t>corresponden al</w:t>
-      </w:r>
-      <w:r>
-        <w:t xml:space="preserve"> par </w:t>
-      </w:r>
-      <w:r>
-        <w:t xml:space="preserve">de </w:t>
-      </w:r>
-      <w:r>
-        <w:t>la columna</w:t>
-      </w:r>
-    </w:p>
-    <w:p>
-      <w:pPr>
-        <w:pStyle w:val="Prrafodelista"/>
-        <w:numPr>
-          <w:ilvl w:val="1"/>
-          <w:numId w:val="5"/>
-        </w:numPr>
-      </w:pPr>
-      <w:r>
-        <w:t xml:space="preserve">Las </w:t>
-      </w:r>
-      <w:r>
-        <w:t>últimas</w:t>
-      </w:r>
-      <w:r>
-        <w:t xml:space="preserve"> dos cifras </w:t>
-      </w:r>
-      <w:r>
-        <w:t>corresponden al par de</w:t>
-      </w:r>
-      <w:r>
-        <w:t xml:space="preserve"> las filas.</w:t>
-      </w:r>
-    </w:p>
-    <w:p>
-      <w:pPr>
-        <w:pStyle w:val="Prrafodelista"/>
-        <w:numPr>
-          <w:ilvl w:val="1"/>
-          <w:numId w:val="5"/>
-        </w:numPr>
-      </w:pPr>
-      <w:r>
-        <w:t>Algunos ejemplos:</w:t>
-      </w:r>
-    </w:p>
-    <w:p>
-      <w:pPr>
-        <w:pStyle w:val="Prrafodelista"/>
-        <w:numPr>
-          <w:ilvl w:val="2"/>
-          <w:numId w:val="5"/>
-        </w:numPr>
-      </w:pPr>
-      <w:r>
-        <w:rPr>
-          <w:b/>
-          <w:bCs/>
-          <w:color w:val="0070C0"/>
-        </w:rPr>
-        <w:t>12</w:t>
-      </w:r>
-      <w:r>
-        <w:rPr>
-          <w:b/>
-          <w:bCs/>
-          <w:color w:val="833C0B" w:themeColor="accent2" w:themeShade="80"/>
-        </w:rPr>
-        <w:t>03</w:t>
-      </w:r>
-      <w:r>
-        <w:t xml:space="preserve">, corresponderá la casilla de la </w:t>
-      </w:r>
-      <w:r>
-        <w:rPr>
-          <w:b/>
-          <w:bCs/>
-          <w:color w:val="0070C0"/>
-        </w:rPr>
-        <w:t>columna 12</w:t>
-      </w:r>
-      <w:r>
-        <w:t xml:space="preserve"> y </w:t>
-      </w:r>
-      <w:r>
-        <w:rPr>
-          <w:b/>
-          <w:bCs/>
-          <w:color w:val="833C0B" w:themeColor="accent2" w:themeShade="80"/>
-        </w:rPr>
-        <w:t>fila 3</w:t>
-      </w:r>
-      <w:r>
-        <w:t xml:space="preserve">. </w:t>
-      </w:r>
-    </w:p>
-    <w:p>
-      <w:pPr>
-        <w:pStyle w:val="Prrafodelista"/>
-        <w:numPr>
-          <w:ilvl w:val="2"/>
-          <w:numId w:val="5"/>
-        </w:numPr>
-      </w:pPr>
-      <w:r>
-        <w:rPr>
-          <w:b/>
-          <w:bCs/>
-          <w:color w:val="0070C0"/>
-        </w:rPr>
-        <w:t>02</w:t>
-      </w:r>
-      <w:r>
-        <w:rPr>
-          <w:b/>
-          <w:bCs/>
-          <w:color w:val="833C0B" w:themeColor="accent2" w:themeShade="80"/>
-        </w:rPr>
-        <w:t>14</w:t>
-      </w:r>
-      <w:r>
-        <w:t xml:space="preserve">, corresponderá la casilla de la </w:t>
-      </w:r>
-      <w:r>
-        <w:rPr>
-          <w:b/>
-          <w:bCs/>
-          <w:color w:val="0070C0"/>
-        </w:rPr>
-        <w:t>columna 02</w:t>
-      </w:r>
-      <w:r>
-        <w:t xml:space="preserve"> y </w:t>
-      </w:r>
-      <w:r>
-        <w:rPr>
-          <w:b/>
-          <w:bCs/>
-          <w:color w:val="833C0B" w:themeColor="accent2" w:themeShade="80"/>
-        </w:rPr>
-        <w:t>fila 14</w:t>
-      </w:r>
-      <w:r>
-        <w:t xml:space="preserve">. </w:t>
-      </w:r>
-    </w:p>
-    <w:p>
-      <w:pPr>
-        <w:pStyle w:val="Prrafodelista"/>
-        <w:numPr>
-          <w:ilvl w:val="1"/>
-          <w:numId w:val="5"/>
-        </w:numPr>
-      </w:pPr>
-      <w:r>
-        <w:t xml:space="preserve">Es importante tener en cuenta </w:t>
-      </w:r>
-      <w:r>
-        <w:t>que,</w:t>
-      </w:r>
-      <w:r>
-        <w:t xml:space="preserve"> en ambos casos, </w:t>
-      </w:r>
-      <w:r>
-        <w:t>los pares irán del 00</w:t>
-      </w:r>
-      <w:r>
-        <w:t xml:space="preserve"> </w:t>
-      </w:r>
-      <w:r>
-        <w:t>hasta e</w:t>
-      </w:r>
-      <w:r>
-        <w:t xml:space="preserve">l 19, </w:t>
-      </w:r>
-      <w:r>
-        <w:rPr>
-          <w:b/>
-          <w:bCs/>
-          <w:i/>
-          <w:iCs/>
-          <w:color w:val="FF0000"/>
-        </w:rPr>
-        <w:t>evitando</w:t>
-      </w:r>
-      <w:r>
-        <w:t xml:space="preserve"> </w:t>
-      </w:r>
-      <w:r>
-        <w:rPr>
-          <w:b/>
-          <w:bCs/>
-          <w:i/>
-          <w:iCs/>
-          <w:color w:val="FF0000"/>
-        </w:rPr>
-        <w:t xml:space="preserve">colocar </w:t>
-      </w:r>
-      <w:r>
-        <w:rPr>
-          <w:b/>
-          <w:bCs/>
-          <w:i/>
-          <w:iCs/>
-          <w:color w:val="FF0000"/>
-        </w:rPr>
-        <w:t>valores fuera de esos rangos para cada par</w:t>
-      </w:r>
-      <w:r>
-        <w:t>.</w:t>
+        <w:t>Es importante que el usuario ingrese valores enteros de 1 a 19.</w:t>
       </w:r>
       <w:r>
         <w:t xml:space="preserve"> </w:t>
@@ -1362,10 +1157,7 @@
         <w:t xml:space="preserve"> </w:t>
       </w:r>
       <w:r>
-        <w:t>Se utilizan para</w:t>
-      </w:r>
-      <w:r>
-        <w:t>:</w:t>
+        <w:t>Se utilizan para:</w:t>
       </w:r>
     </w:p>
     <w:p>
@@ -1551,13 +1343,7 @@
         <w:t>IMPORTANTE:</w:t>
       </w:r>
       <w:r>
-        <w:t xml:space="preserve"> Es necesario </w:t>
-      </w:r>
-      <w:r>
-        <w:t xml:space="preserve">aclarar que </w:t>
-      </w:r>
-      <w:r>
-        <w:t>el programa no obtiene información de ellos, simplemente sirven para para mostrar la información al usuario.</w:t>
+        <w:t xml:space="preserve"> Es necesario aclarar que el programa no obtiene información de ellos, simplemente sirven para para mostrar la información al usuario.</w:t>
       </w:r>
     </w:p>
     <w:p/>
@@ -1686,10 +1472,7 @@
     </w:p>
     <w:p>
       <w:r>
-        <w:t xml:space="preserve">En esta sección </w:t>
-      </w:r>
-      <w:r>
-        <w:t xml:space="preserve">se encarga de la colocación e interacción entre cofres y espías. </w:t>
+        <w:t xml:space="preserve">En esta sección se encarga de la colocación e interacción entre cofres y espías. </w:t>
       </w:r>
     </w:p>
     <w:p>
@@ -1817,13 +1600,7 @@
     </w:p>
     <w:p>
       <w:r>
-        <w:t xml:space="preserve">Cada turno, luego de que el jugador </w:t>
-      </w:r>
-      <w:r>
-        <w:t>haya</w:t>
-      </w:r>
-      <w:r>
-        <w:t xml:space="preserve"> completado todas sus acciones, se ejecuta una especie de sort que recorrerá todos los valores del tablero. </w:t>
+        <w:t xml:space="preserve">Cada turno, luego de que el jugador haya completado todas sus acciones, se ejecuta una especie de sort que recorrerá todos los valores del tablero. </w:t>
       </w:r>
       <w:r>
         <w:tab/>

</xml_diff>